<commit_message>
Modelos prediccion XGBOOST- Aporte documento
Se realizaron los modelos de predicción de las 0hs-23 y se realizó aporte al archivo word.
</commit_message>
<xml_diff>
--- a/Documentos/Proyecto Final.docx
+++ b/Documentos/Proyecto Final.docx
@@ -831,7 +831,7 @@
           <w:sz w:val="24"/>
           <w:szCs w:val="24"/>
         </w:rPr>
-        <w:t>, con el objetivo de lograr un balance entre oferta ´ y demanda. A su vez, los autores afirman que dicho precio de bolsa se define mediante un conjunto de normas que buscan precisar el nivel de referencia en caso de escasez.</w:t>
+        <w:t>, con el objetivo de lograr un balance entre oferta  y demanda. A su vez, los autores afirman que dicho precio de bolsa se define mediante un conjunto de normas que buscan precisar el nivel de referencia en caso de escasez.</w:t>
       </w:r>
     </w:p>
     <w:p>
@@ -1511,6 +1511,272 @@
         </w:rPr>
         <w:t>Datos</w:t>
       </w:r>
+    </w:p>
+    <w:p>
+      <w:pPr>
+        <w:tabs>
+          <w:tab w:val="left" w:pos="708"/>
+          <w:tab w:val="left" w:pos="1416"/>
+          <w:tab w:val="left" w:pos="2326"/>
+        </w:tabs>
+        <w:jc w:val="both"/>
+        <w:rPr>
+          <w:rFonts w:ascii="Times New Roman" w:hAnsi="Times New Roman" w:cs="Times New Roman"/>
+          <w:sz w:val="24"/>
+          <w:szCs w:val="24"/>
+        </w:rPr>
+      </w:pPr>
+      <w:r>
+        <w:rPr>
+          <w:rFonts w:ascii="Times New Roman" w:hAnsi="Times New Roman" w:cs="Times New Roman"/>
+          <w:sz w:val="24"/>
+          <w:szCs w:val="24"/>
+        </w:rPr>
+        <w:t xml:space="preserve">Los datos a utilizar para el desarrollo de la </w:t>
+      </w:r>
+      <w:r>
+        <w:rPr>
+          <w:rFonts w:ascii="Times New Roman" w:hAnsi="Times New Roman" w:cs="Times New Roman"/>
+          <w:sz w:val="24"/>
+          <w:szCs w:val="24"/>
+        </w:rPr>
+        <w:t xml:space="preserve">predicción, se </w:t>
+      </w:r>
+      <w:r>
+        <w:rPr>
+          <w:rFonts w:ascii="Times New Roman" w:hAnsi="Times New Roman" w:cs="Times New Roman"/>
+          <w:sz w:val="24"/>
+          <w:szCs w:val="24"/>
+        </w:rPr>
+        <w:t xml:space="preserve">encuentran en la </w:t>
+      </w:r>
+      <w:r>
+        <w:rPr>
+          <w:rFonts w:ascii="Times New Roman" w:hAnsi="Times New Roman" w:cs="Times New Roman"/>
+          <w:sz w:val="24"/>
+          <w:szCs w:val="24"/>
+        </w:rPr>
+        <w:t xml:space="preserve">página del operador del mercado eléctrico </w:t>
+      </w:r>
+      <w:r>
+        <w:rPr>
+          <w:rFonts w:ascii="Times New Roman" w:hAnsi="Times New Roman" w:cs="Times New Roman"/>
+          <w:sz w:val="24"/>
+          <w:szCs w:val="24"/>
+        </w:rPr>
+        <w:t xml:space="preserve">colombiano XM. Esta empresa concentra todos los </w:t>
+      </w:r>
+      <w:r>
+        <w:rPr>
+          <w:rFonts w:ascii="Times New Roman" w:hAnsi="Times New Roman" w:cs="Times New Roman"/>
+          <w:sz w:val="24"/>
+          <w:szCs w:val="24"/>
+        </w:rPr>
+        <w:t>parámetros</w:t>
+      </w:r>
+      <w:r>
+        <w:rPr>
+          <w:rFonts w:ascii="Times New Roman" w:hAnsi="Times New Roman" w:cs="Times New Roman"/>
+          <w:sz w:val="24"/>
+          <w:szCs w:val="24"/>
+        </w:rPr>
+        <w:t xml:space="preserve"> del sistema </w:t>
+      </w:r>
+      <w:r>
+        <w:rPr>
+          <w:rFonts w:ascii="Times New Roman" w:hAnsi="Times New Roman" w:cs="Times New Roman"/>
+          <w:sz w:val="24"/>
+          <w:szCs w:val="24"/>
+        </w:rPr>
+        <w:t>eléctrico</w:t>
+      </w:r>
+      <w:r>
+        <w:rPr>
+          <w:rFonts w:ascii="Times New Roman" w:hAnsi="Times New Roman" w:cs="Times New Roman"/>
+          <w:sz w:val="24"/>
+          <w:szCs w:val="24"/>
+        </w:rPr>
+        <w:t xml:space="preserve"> colomb</w:t>
+      </w:r>
+      <w:r>
+        <w:rPr>
+          <w:rFonts w:ascii="Times New Roman" w:hAnsi="Times New Roman" w:cs="Times New Roman"/>
+          <w:sz w:val="24"/>
+          <w:szCs w:val="24"/>
+        </w:rPr>
+        <w:t xml:space="preserve">iano que son importantes a la </w:t>
+      </w:r>
+      <w:r>
+        <w:rPr>
+          <w:rFonts w:ascii="Times New Roman" w:hAnsi="Times New Roman" w:cs="Times New Roman"/>
+          <w:sz w:val="24"/>
+          <w:szCs w:val="24"/>
+        </w:rPr>
+        <w:t xml:space="preserve">hora de realizar la </w:t>
+      </w:r>
+      <w:r>
+        <w:rPr>
+          <w:rFonts w:ascii="Times New Roman" w:hAnsi="Times New Roman" w:cs="Times New Roman"/>
+          <w:sz w:val="24"/>
+          <w:szCs w:val="24"/>
+        </w:rPr>
+        <w:t>predicción</w:t>
+      </w:r>
+      <w:r>
+        <w:rPr>
+          <w:rFonts w:ascii="Times New Roman" w:hAnsi="Times New Roman" w:cs="Times New Roman"/>
+          <w:sz w:val="24"/>
+          <w:szCs w:val="24"/>
+        </w:rPr>
+        <w:t xml:space="preserve"> del precio de bolsa</w:t>
+      </w:r>
+      <w:r>
+        <w:rPr>
+          <w:rFonts w:ascii="Times New Roman" w:hAnsi="Times New Roman" w:cs="Times New Roman"/>
+          <w:sz w:val="24"/>
+          <w:szCs w:val="24"/>
+        </w:rPr>
+        <w:t>. Los predictores están dados por:</w:t>
+      </w:r>
+    </w:p>
+    <w:p>
+      <w:pPr>
+        <w:pStyle w:val="Prrafodelista"/>
+        <w:numPr>
+          <w:ilvl w:val="0"/>
+          <w:numId w:val="2"/>
+        </w:numPr>
+        <w:tabs>
+          <w:tab w:val="left" w:pos="708"/>
+          <w:tab w:val="left" w:pos="1416"/>
+          <w:tab w:val="left" w:pos="2326"/>
+        </w:tabs>
+        <w:jc w:val="both"/>
+        <w:rPr>
+          <w:rFonts w:ascii="Times New Roman" w:hAnsi="Times New Roman" w:cs="Times New Roman"/>
+          <w:sz w:val="24"/>
+          <w:szCs w:val="24"/>
+        </w:rPr>
+      </w:pPr>
+      <w:r>
+        <w:rPr>
+          <w:rFonts w:ascii="Times New Roman" w:hAnsi="Times New Roman" w:cs="Times New Roman"/>
+          <w:sz w:val="24"/>
+          <w:szCs w:val="24"/>
+        </w:rPr>
+        <w:t>Generadores</w:t>
+      </w:r>
+    </w:p>
+    <w:p>
+      <w:pPr>
+        <w:pStyle w:val="Prrafodelista"/>
+        <w:numPr>
+          <w:ilvl w:val="0"/>
+          <w:numId w:val="2"/>
+        </w:numPr>
+        <w:tabs>
+          <w:tab w:val="left" w:pos="708"/>
+          <w:tab w:val="left" w:pos="1416"/>
+          <w:tab w:val="left" w:pos="2326"/>
+        </w:tabs>
+        <w:jc w:val="both"/>
+        <w:rPr>
+          <w:rFonts w:ascii="Times New Roman" w:hAnsi="Times New Roman" w:cs="Times New Roman"/>
+          <w:sz w:val="24"/>
+          <w:szCs w:val="24"/>
+        </w:rPr>
+      </w:pPr>
+      <w:r>
+        <w:rPr>
+          <w:rFonts w:ascii="Times New Roman" w:hAnsi="Times New Roman" w:cs="Times New Roman"/>
+          <w:sz w:val="24"/>
+          <w:szCs w:val="24"/>
+        </w:rPr>
+        <w:t>Índice Interoceánico de El Niño (ONI)</w:t>
+      </w:r>
+    </w:p>
+    <w:p>
+      <w:pPr>
+        <w:pStyle w:val="Prrafodelista"/>
+        <w:numPr>
+          <w:ilvl w:val="0"/>
+          <w:numId w:val="2"/>
+        </w:numPr>
+        <w:tabs>
+          <w:tab w:val="left" w:pos="708"/>
+          <w:tab w:val="left" w:pos="1416"/>
+          <w:tab w:val="left" w:pos="2326"/>
+        </w:tabs>
+        <w:jc w:val="both"/>
+        <w:rPr>
+          <w:rFonts w:ascii="Times New Roman" w:hAnsi="Times New Roman" w:cs="Times New Roman"/>
+          <w:sz w:val="24"/>
+          <w:szCs w:val="24"/>
+        </w:rPr>
+      </w:pPr>
+      <w:r>
+        <w:rPr>
+          <w:rFonts w:ascii="Times New Roman" w:hAnsi="Times New Roman" w:cs="Times New Roman"/>
+          <w:sz w:val="24"/>
+          <w:szCs w:val="24"/>
+        </w:rPr>
+        <w:t xml:space="preserve">Aportes </w:t>
+      </w:r>
+      <w:r>
+        <w:rPr>
+          <w:rFonts w:ascii="Times New Roman" w:hAnsi="Times New Roman" w:cs="Times New Roman"/>
+          <w:sz w:val="24"/>
+          <w:szCs w:val="24"/>
+        </w:rPr>
+        <w:t>totale</w:t>
+      </w:r>
+      <w:r>
+        <w:rPr>
+          <w:rFonts w:ascii="Times New Roman" w:hAnsi="Times New Roman" w:cs="Times New Roman"/>
+          <w:sz w:val="24"/>
+          <w:szCs w:val="24"/>
+        </w:rPr>
+        <w:t>s</w:t>
+      </w:r>
+    </w:p>
+    <w:p>
+      <w:pPr>
+        <w:pStyle w:val="Prrafodelista"/>
+        <w:numPr>
+          <w:ilvl w:val="0"/>
+          <w:numId w:val="1"/>
+        </w:numPr>
+        <w:tabs>
+          <w:tab w:val="left" w:pos="708"/>
+          <w:tab w:val="left" w:pos="1416"/>
+          <w:tab w:val="left" w:pos="2326"/>
+        </w:tabs>
+        <w:jc w:val="both"/>
+        <w:rPr>
+          <w:rFonts w:ascii="Times New Roman" w:hAnsi="Times New Roman" w:cs="Times New Roman"/>
+          <w:b/>
+          <w:sz w:val="26"/>
+          <w:szCs w:val="26"/>
+        </w:rPr>
+      </w:pPr>
+      <w:r>
+        <w:rPr>
+          <w:rFonts w:ascii="Times New Roman" w:hAnsi="Times New Roman" w:cs="Times New Roman"/>
+          <w:sz w:val="24"/>
+          <w:szCs w:val="24"/>
+        </w:rPr>
+        <w:t>Tasa Representativa del mercado: Este indicador hace referencia a la cantidad de pesos colombianos por un dólar estadounidense</w:t>
+      </w:r>
+      <w:r>
+        <w:rPr>
+          <w:rFonts w:ascii="Times New Roman" w:hAnsi="Times New Roman" w:cs="Times New Roman"/>
+          <w:sz w:val="24"/>
+          <w:szCs w:val="24"/>
+        </w:rPr>
+        <w:t xml:space="preserve">. </w:t>
+      </w:r>
+      <w:bookmarkStart w:id="0" w:name="_GoBack"/>
+      <w:bookmarkEnd w:id="0"/>
     </w:p>
     <w:p>
       <w:pPr>
@@ -1824,8 +2090,6 @@
         </w:rPr>
         <w:t>lisis de mercados de electricidad. EAFIT.</w:t>
       </w:r>
-      <w:bookmarkStart w:id="0" w:name="_GoBack"/>
-      <w:bookmarkEnd w:id="0"/>
     </w:p>
     <w:p>
       <w:pPr>
@@ -1945,8 +2209,124 @@
       </w:pPr>
     </w:lvl>
   </w:abstractNum>
+  <w:abstractNum w:abstractNumId="1" w15:restartNumberingAfterBreak="0">
+    <w:nsid w:val="608811CB"/>
+    <w:multiLevelType w:val="hybridMultilevel"/>
+    <w:tmpl w:val="1F2A00E4"/>
+    <w:lvl w:ilvl="0" w:tplc="28CEA9DE">
+      <w:start w:val="1"/>
+      <w:numFmt w:val="bullet"/>
+      <w:lvlText w:val=""/>
+      <w:lvlJc w:val="left"/>
+      <w:pPr>
+        <w:ind w:left="720" w:hanging="360"/>
+      </w:pPr>
+      <w:rPr>
+        <w:rFonts w:ascii="Symbol" w:eastAsiaTheme="minorHAnsi" w:hAnsi="Symbol" w:cs="Times New Roman" w:hint="default"/>
+      </w:rPr>
+    </w:lvl>
+    <w:lvl w:ilvl="1" w:tplc="240A0003" w:tentative="1">
+      <w:start w:val="1"/>
+      <w:numFmt w:val="bullet"/>
+      <w:lvlText w:val="o"/>
+      <w:lvlJc w:val="left"/>
+      <w:pPr>
+        <w:ind w:left="1440" w:hanging="360"/>
+      </w:pPr>
+      <w:rPr>
+        <w:rFonts w:ascii="Courier New" w:hAnsi="Courier New" w:cs="Courier New" w:hint="default"/>
+      </w:rPr>
+    </w:lvl>
+    <w:lvl w:ilvl="2" w:tplc="240A0005" w:tentative="1">
+      <w:start w:val="1"/>
+      <w:numFmt w:val="bullet"/>
+      <w:lvlText w:val=""/>
+      <w:lvlJc w:val="left"/>
+      <w:pPr>
+        <w:ind w:left="2160" w:hanging="360"/>
+      </w:pPr>
+      <w:rPr>
+        <w:rFonts w:ascii="Wingdings" w:hAnsi="Wingdings" w:hint="default"/>
+      </w:rPr>
+    </w:lvl>
+    <w:lvl w:ilvl="3" w:tplc="240A0001" w:tentative="1">
+      <w:start w:val="1"/>
+      <w:numFmt w:val="bullet"/>
+      <w:lvlText w:val=""/>
+      <w:lvlJc w:val="left"/>
+      <w:pPr>
+        <w:ind w:left="2880" w:hanging="360"/>
+      </w:pPr>
+      <w:rPr>
+        <w:rFonts w:ascii="Symbol" w:hAnsi="Symbol" w:hint="default"/>
+      </w:rPr>
+    </w:lvl>
+    <w:lvl w:ilvl="4" w:tplc="240A0003" w:tentative="1">
+      <w:start w:val="1"/>
+      <w:numFmt w:val="bullet"/>
+      <w:lvlText w:val="o"/>
+      <w:lvlJc w:val="left"/>
+      <w:pPr>
+        <w:ind w:left="3600" w:hanging="360"/>
+      </w:pPr>
+      <w:rPr>
+        <w:rFonts w:ascii="Courier New" w:hAnsi="Courier New" w:cs="Courier New" w:hint="default"/>
+      </w:rPr>
+    </w:lvl>
+    <w:lvl w:ilvl="5" w:tplc="240A0005" w:tentative="1">
+      <w:start w:val="1"/>
+      <w:numFmt w:val="bullet"/>
+      <w:lvlText w:val=""/>
+      <w:lvlJc w:val="left"/>
+      <w:pPr>
+        <w:ind w:left="4320" w:hanging="360"/>
+      </w:pPr>
+      <w:rPr>
+        <w:rFonts w:ascii="Wingdings" w:hAnsi="Wingdings" w:hint="default"/>
+      </w:rPr>
+    </w:lvl>
+    <w:lvl w:ilvl="6" w:tplc="240A0001" w:tentative="1">
+      <w:start w:val="1"/>
+      <w:numFmt w:val="bullet"/>
+      <w:lvlText w:val=""/>
+      <w:lvlJc w:val="left"/>
+      <w:pPr>
+        <w:ind w:left="5040" w:hanging="360"/>
+      </w:pPr>
+      <w:rPr>
+        <w:rFonts w:ascii="Symbol" w:hAnsi="Symbol" w:hint="default"/>
+      </w:rPr>
+    </w:lvl>
+    <w:lvl w:ilvl="7" w:tplc="240A0003" w:tentative="1">
+      <w:start w:val="1"/>
+      <w:numFmt w:val="bullet"/>
+      <w:lvlText w:val="o"/>
+      <w:lvlJc w:val="left"/>
+      <w:pPr>
+        <w:ind w:left="5760" w:hanging="360"/>
+      </w:pPr>
+      <w:rPr>
+        <w:rFonts w:ascii="Courier New" w:hAnsi="Courier New" w:cs="Courier New" w:hint="default"/>
+      </w:rPr>
+    </w:lvl>
+    <w:lvl w:ilvl="8" w:tplc="240A0005" w:tentative="1">
+      <w:start w:val="1"/>
+      <w:numFmt w:val="bullet"/>
+      <w:lvlText w:val=""/>
+      <w:lvlJc w:val="left"/>
+      <w:pPr>
+        <w:ind w:left="6480" w:hanging="360"/>
+      </w:pPr>
+      <w:rPr>
+        <w:rFonts w:ascii="Wingdings" w:hAnsi="Wingdings" w:hint="default"/>
+      </w:rPr>
+    </w:lvl>
+  </w:abstractNum>
   <w:num w:numId="1">
     <w:abstractNumId w:val="0"/>
+  </w:num>
+  <w:num w:numId="2">
+    <w:abstractNumId w:val="1"/>
   </w:num>
 </w:numbering>
 </file>
@@ -2398,6 +2778,17 @@
       <w:u w:val="single"/>
     </w:rPr>
   </w:style>
+  <w:style w:type="character" w:styleId="nfasis">
+    <w:name w:val="Emphasis"/>
+    <w:basedOn w:val="Fuentedeprrafopredeter"/>
+    <w:uiPriority w:val="20"/>
+    <w:qFormat/>
+    <w:rsid w:val="00B4094D"/>
+    <w:rPr>
+      <w:i/>
+      <w:iCs/>
+    </w:rPr>
+  </w:style>
 </w:styles>
 </file>
 

</xml_diff>

<commit_message>
Actualización análisis de variables
</commit_message>
<xml_diff>
--- a/Documentos/Proyecto Final.docx
+++ b/Documentos/Proyecto Final.docx
@@ -1173,6 +1173,16 @@
         </w:rPr>
         <w:t>)</w:t>
       </w:r>
+      <w:r>
+        <w:rPr>
+          <w:rFonts w:ascii="Times New Roman" w:hAnsi="Times New Roman" w:cs="Times New Roman"/>
+          <w:sz w:val="24"/>
+          <w:szCs w:val="24"/>
+        </w:rPr>
+        <w:t xml:space="preserve">: Los recursos naturales permiten abastecer de energía eléctrica a las comunidades. Además, el precio de bolsa está representando por la generación de energía por medio de estos recursos, ya que esto permite que los agentes puedan continuar con su producción de energía y así, establecer dicho valor. Por lo tanto, existen </w:t>
+      </w:r>
+      <w:bookmarkStart w:id="0" w:name="_GoBack"/>
+      <w:bookmarkEnd w:id="0"/>
     </w:p>
     <w:p>
       <w:pPr>
@@ -1253,8 +1263,6 @@
           <w:szCs w:val="24"/>
         </w:rPr>
       </w:pPr>
-      <w:bookmarkStart w:id="0" w:name="_GoBack"/>
-      <w:bookmarkEnd w:id="0"/>
       <w:r>
         <w:rPr>
           <w:rFonts w:ascii="Times New Roman" w:hAnsi="Times New Roman" w:cs="Times New Roman"/>
@@ -1303,7 +1311,59 @@
           <w:sz w:val="24"/>
           <w:szCs w:val="24"/>
         </w:rPr>
-        <w:t>) cuanta energía se puede obtener de los ríos en Colombia, matriz 79% hidráulica, dependemos de los ríos para generar energía +caudal ríos –precios de bolsa</w:t>
+        <w:t>)</w:t>
+      </w:r>
+      <w:r>
+        <w:rPr>
+          <w:rFonts w:ascii="Times New Roman" w:hAnsi="Times New Roman" w:cs="Times New Roman"/>
+          <w:sz w:val="24"/>
+          <w:szCs w:val="24"/>
+        </w:rPr>
+        <w:t xml:space="preserve">: La variable representa </w:t>
+      </w:r>
+      <w:r>
+        <w:rPr>
+          <w:rFonts w:ascii="Times New Roman" w:hAnsi="Times New Roman" w:cs="Times New Roman"/>
+          <w:sz w:val="24"/>
+          <w:szCs w:val="24"/>
+        </w:rPr>
+        <w:t xml:space="preserve">cuanta energía se puede </w:t>
+      </w:r>
+      <w:r>
+        <w:rPr>
+          <w:rFonts w:ascii="Times New Roman" w:hAnsi="Times New Roman" w:cs="Times New Roman"/>
+          <w:sz w:val="24"/>
+          <w:szCs w:val="24"/>
+        </w:rPr>
+        <w:t xml:space="preserve">obtener de los ríos en Colombia. El precio de bolsa energético está altamente representado por esta variable ya que, la fuente principal energética del país es por medio del agua, ya que la matriz energética es 79% hidráulica. Por lo tanto, Colombia depende de los ríos abastecer de energía a la sociedad. Es decir, a medida que aumenta el caudal en los </w:t>
+      </w:r>
+      <w:proofErr w:type="spellStart"/>
+      <w:r>
+        <w:rPr>
+          <w:rFonts w:ascii="Times New Roman" w:hAnsi="Times New Roman" w:cs="Times New Roman"/>
+          <w:sz w:val="24"/>
+          <w:szCs w:val="24"/>
+        </w:rPr>
+        <w:t>ríos</w:t>
+      </w:r>
+      <w:proofErr w:type="gramStart"/>
+      <w:r>
+        <w:rPr>
+          <w:rFonts w:ascii="Times New Roman" w:hAnsi="Times New Roman" w:cs="Times New Roman"/>
+          <w:sz w:val="24"/>
+          <w:szCs w:val="24"/>
+        </w:rPr>
+        <w:t>,el</w:t>
+      </w:r>
+      <w:proofErr w:type="spellEnd"/>
+      <w:proofErr w:type="gramEnd"/>
+      <w:r>
+        <w:rPr>
+          <w:rFonts w:ascii="Times New Roman" w:hAnsi="Times New Roman" w:cs="Times New Roman"/>
+          <w:sz w:val="24"/>
+          <w:szCs w:val="24"/>
+        </w:rPr>
+        <w:t xml:space="preserve"> precio de bolsa disminuye.</w:t>
       </w:r>
     </w:p>
     <w:p>
@@ -1332,6 +1392,7 @@
           <w:sz w:val="24"/>
           <w:szCs w:val="24"/>
         </w:rPr>
+        <w:lastRenderedPageBreak/>
         <w:t>Tasa Representativa del mercado: Este indicador hace referencia a la cantidad de pesos colombianos por un dólar estadounidense</w:t>
       </w:r>
       <w:r>
@@ -1394,7 +1455,6 @@
           <w:sz w:val="26"/>
           <w:szCs w:val="26"/>
         </w:rPr>
-        <w:lastRenderedPageBreak/>
         <w:t>Modelo</w:t>
       </w:r>
       <w:r>

</xml_diff>

<commit_message>
Imagenes, nuevo archivo, descripción variables
Se guardaron imagenes de los histogramas de 3 variables, se creo el archivo en word del proyecto final con formato 2 columnas completando información, se aportó al archivo de trabajo en R de descripción de variables.
</commit_message>
<xml_diff>
--- a/Documentos/Proyecto Final.docx
+++ b/Documentos/Proyecto Final.docx
@@ -1,6 +1,6 @@
 
 <file path=word/document.xml><?xml version="1.0" encoding="utf-8"?>
-<w:document xmlns:wpc="http://schemas.microsoft.com/office/word/2010/wordprocessingCanvas" xmlns:mc="http://schemas.openxmlformats.org/markup-compatibility/2006" xmlns:o="urn:schemas-microsoft-com:office:office" xmlns:r="http://schemas.openxmlformats.org/officeDocument/2006/relationships" xmlns:m="http://schemas.openxmlformats.org/officeDocument/2006/math" xmlns:v="urn:schemas-microsoft-com:vml" xmlns:wp14="http://schemas.microsoft.com/office/word/2010/wordprocessingDrawing" xmlns:wp="http://schemas.openxmlformats.org/drawingml/2006/wordprocessingDrawing" xmlns:w10="urn:schemas-microsoft-com:office:word" xmlns:w="http://schemas.openxmlformats.org/wordprocessingml/2006/main" xmlns:w14="http://schemas.microsoft.com/office/word/2010/wordml" xmlns:w15="http://schemas.microsoft.com/office/word/2012/wordml" xmlns:wpg="http://schemas.microsoft.com/office/word/2010/wordprocessingGroup" xmlns:wpi="http://schemas.microsoft.com/office/word/2010/wordprocessingInk" xmlns:wne="http://schemas.microsoft.com/office/word/2006/wordml" xmlns:wps="http://schemas.microsoft.com/office/word/2010/wordprocessingShape" mc:Ignorable="w14 w15 wp14">
+<w:document xmlns:wpc="http://schemas.microsoft.com/office/word/2010/wordprocessingCanvas" xmlns:cx="http://schemas.microsoft.com/office/drawing/2014/chartex" xmlns:cx1="http://schemas.microsoft.com/office/drawing/2015/9/8/chartex" xmlns:mc="http://schemas.openxmlformats.org/markup-compatibility/2006" xmlns:o="urn:schemas-microsoft-com:office:office" xmlns:r="http://schemas.openxmlformats.org/officeDocument/2006/relationships" xmlns:m="http://schemas.openxmlformats.org/officeDocument/2006/math" xmlns:v="urn:schemas-microsoft-com:vml" xmlns:wp14="http://schemas.microsoft.com/office/word/2010/wordprocessingDrawing" xmlns:wp="http://schemas.openxmlformats.org/drawingml/2006/wordprocessingDrawing" xmlns:w10="urn:schemas-microsoft-com:office:word" xmlns:w="http://schemas.openxmlformats.org/wordprocessingml/2006/main" xmlns:w14="http://schemas.microsoft.com/office/word/2010/wordml" xmlns:w15="http://schemas.microsoft.com/office/word/2012/wordml" xmlns:w16se="http://schemas.microsoft.com/office/word/2015/wordml/symex" xmlns:wpg="http://schemas.microsoft.com/office/word/2010/wordprocessingGroup" xmlns:wpi="http://schemas.microsoft.com/office/word/2010/wordprocessingInk" xmlns:wne="http://schemas.microsoft.com/office/word/2006/wordml" xmlns:wps="http://schemas.microsoft.com/office/word/2010/wordprocessingShape" mc:Ignorable="w14 w15 w16se wp14">
   <w:body>
     <w:p>
       <w:pPr>
@@ -452,7 +452,7 @@
           <w:sz w:val="24"/>
           <w:szCs w:val="24"/>
         </w:rPr>
-        <w:t xml:space="preserve">bolsa de energía de Colombia, la cual es administrada por XM, en donde se presenta la participación de generadores y  comercializadores </w:t>
+        <w:t xml:space="preserve">bolsa de energía de Colombia, la cual es administrada por XM, en donde se presenta la participación de generadores </w:t>
       </w:r>
       <w:proofErr w:type="gramStart"/>
       <w:r>
@@ -461,7 +461,7 @@
           <w:sz w:val="24"/>
           <w:szCs w:val="24"/>
         </w:rPr>
-        <w:t>de</w:t>
+        <w:t>y  comercializadores</w:t>
       </w:r>
       <w:proofErr w:type="gramEnd"/>
       <w:r>
@@ -470,7 +470,7 @@
           <w:sz w:val="24"/>
           <w:szCs w:val="24"/>
         </w:rPr>
-        <w:t xml:space="preserve"> energía para la compra y venta a precio de bolsa de energía </w:t>
+        <w:t xml:space="preserve"> de energía para la compra y venta a precio de bolsa de energía </w:t>
       </w:r>
       <w:r>
         <w:rPr>
@@ -1197,8 +1197,6 @@
         </w:rPr>
         <w:t>dores: Eólica, solar, hidráulica, cogenerador y térmica.</w:t>
       </w:r>
-      <w:bookmarkStart w:id="0" w:name="_GoBack"/>
-      <w:bookmarkEnd w:id="0"/>
     </w:p>
     <w:p>
       <w:pPr>
@@ -1354,14 +1352,6 @@
         <w:t xml:space="preserve">obtener de los ríos en Colombia. El precio de bolsa energético está altamente representado por esta variable ya que, la fuente principal energética del país es por medio del agua, ya que la matriz energética es 79% hidráulica. Por lo tanto, Colombia depende de los ríos abastecer de energía a la sociedad. Es decir, a medida que aumenta el caudal en los </w:t>
       </w:r>
       <w:proofErr w:type="spellStart"/>
-      <w:r>
-        <w:rPr>
-          <w:rFonts w:ascii="Times New Roman" w:hAnsi="Times New Roman" w:cs="Times New Roman"/>
-          <w:sz w:val="24"/>
-          <w:szCs w:val="24"/>
-        </w:rPr>
-        <w:t>ríos</w:t>
-      </w:r>
       <w:proofErr w:type="gramStart"/>
       <w:r>
         <w:rPr>
@@ -1369,7 +1359,7 @@
           <w:sz w:val="24"/>
           <w:szCs w:val="24"/>
         </w:rPr>
-        <w:t>,el</w:t>
+        <w:t>ríos,el</w:t>
       </w:r>
       <w:proofErr w:type="spellEnd"/>
       <w:proofErr w:type="gramEnd"/>
@@ -1425,7 +1415,16 @@
           <w:sz w:val="24"/>
           <w:szCs w:val="24"/>
         </w:rPr>
-        <w:t xml:space="preserve"> Esta variable es relevante dentro de los modelos, debido a que el combustible térmico es pagado con la moneda dólar y </w:t>
+        <w:t xml:space="preserve"> Esta variable es relevante dentro de los modelos, debido a que el combustible térmico es pagado con la moneda dólar </w:t>
+      </w:r>
+      <w:proofErr w:type="gramStart"/>
+      <w:r>
+        <w:rPr>
+          <w:rFonts w:ascii="Times New Roman" w:hAnsi="Times New Roman" w:cs="Times New Roman"/>
+          <w:sz w:val="24"/>
+          <w:szCs w:val="24"/>
+        </w:rPr>
+        <w:t xml:space="preserve">y </w:t>
       </w:r>
       <w:r>
         <w:rPr>
@@ -1441,8 +1440,874 @@
           <w:sz w:val="24"/>
           <w:szCs w:val="24"/>
         </w:rPr>
-        <w:t>por lo tanto, la variación de este valor genera un impacto, ya que estos recursos son distribuidos por medio de una moneda internacional, es decir, al contar con la moneda local devaluada, el precio de estos insumos aumenta.</w:t>
-      </w:r>
+        <w:t>por</w:t>
+      </w:r>
+      <w:proofErr w:type="gramEnd"/>
+      <w:r>
+        <w:rPr>
+          <w:rFonts w:ascii="Times New Roman" w:hAnsi="Times New Roman" w:cs="Times New Roman"/>
+          <w:sz w:val="24"/>
+          <w:szCs w:val="24"/>
+        </w:rPr>
+        <w:t xml:space="preserve"> lo tanto, la variación de este valor genera un impacto, ya que estos recursos son distribuidos por medio de una moneda internacional, es decir, al contar con la moneda local devaluada, el precio de estos insumos aumenta.</w:t>
+      </w:r>
+    </w:p>
+    <w:tbl>
+      <w:tblPr>
+        <w:tblW w:w="6980" w:type="dxa"/>
+        <w:jc w:val="center"/>
+        <w:tblCellMar>
+          <w:left w:w="70" w:type="dxa"/>
+          <w:right w:w="70" w:type="dxa"/>
+        </w:tblCellMar>
+        <w:tblLook w:val="04A0" w:firstRow="1" w:lastRow="0" w:firstColumn="1" w:lastColumn="0" w:noHBand="0" w:noVBand="1"/>
+      </w:tblPr>
+      <w:tblGrid>
+        <w:gridCol w:w="2180"/>
+        <w:gridCol w:w="1200"/>
+        <w:gridCol w:w="1200"/>
+        <w:gridCol w:w="1200"/>
+        <w:gridCol w:w="1200"/>
+      </w:tblGrid>
+      <w:tr>
+        <w:trPr>
+          <w:trHeight w:val="645"/>
+          <w:jc w:val="center"/>
+        </w:trPr>
+        <w:tc>
+          <w:tcPr>
+            <w:tcW w:w="2180" w:type="dxa"/>
+            <w:tcBorders>
+              <w:top w:val="single" w:sz="4" w:space="0" w:color="auto"/>
+              <w:left w:val="single" w:sz="4" w:space="0" w:color="auto"/>
+              <w:bottom w:val="single" w:sz="4" w:space="0" w:color="auto"/>
+              <w:right w:val="single" w:sz="4" w:space="0" w:color="auto"/>
+            </w:tcBorders>
+            <w:shd w:val="clear" w:color="auto" w:fill="auto"/>
+            <w:vAlign w:val="center"/>
+            <w:hideMark/>
+          </w:tcPr>
+          <w:p>
+            <w:pPr>
+              <w:spacing w:after="0" w:line="240" w:lineRule="auto"/>
+              <w:jc w:val="center"/>
+              <w:rPr>
+                <w:rFonts w:ascii="Times New Roman" w:eastAsia="Times New Roman" w:hAnsi="Times New Roman" w:cs="Times New Roman"/>
+                <w:b/>
+                <w:bCs/>
+                <w:color w:val="000000"/>
+                <w:sz w:val="20"/>
+                <w:szCs w:val="20"/>
+                <w:lang w:eastAsia="es-CO"/>
+              </w:rPr>
+            </w:pPr>
+            <w:r>
+              <w:rPr>
+                <w:rFonts w:ascii="Times New Roman" w:eastAsia="Times New Roman" w:hAnsi="Times New Roman" w:cs="Times New Roman"/>
+                <w:b/>
+                <w:bCs/>
+                <w:color w:val="000000"/>
+                <w:sz w:val="20"/>
+                <w:szCs w:val="20"/>
+                <w:lang w:eastAsia="es-CO"/>
+              </w:rPr>
+              <w:t>Análisis Descriptivo/</w:t>
+            </w:r>
+            <w:r>
+              <w:rPr>
+                <w:rFonts w:ascii="Times New Roman" w:eastAsia="Times New Roman" w:hAnsi="Times New Roman" w:cs="Times New Roman"/>
+                <w:b/>
+                <w:bCs/>
+                <w:color w:val="000000"/>
+                <w:sz w:val="20"/>
+                <w:szCs w:val="20"/>
+                <w:lang w:eastAsia="es-CO"/>
+              </w:rPr>
+              <w:br/>
+              <w:t>Variable</w:t>
+            </w:r>
+          </w:p>
+        </w:tc>
+        <w:tc>
+          <w:tcPr>
+            <w:tcW w:w="1200" w:type="dxa"/>
+            <w:tcBorders>
+              <w:top w:val="single" w:sz="4" w:space="0" w:color="auto"/>
+              <w:left w:val="nil"/>
+              <w:bottom w:val="single" w:sz="4" w:space="0" w:color="auto"/>
+              <w:right w:val="single" w:sz="4" w:space="0" w:color="auto"/>
+            </w:tcBorders>
+            <w:shd w:val="clear" w:color="auto" w:fill="auto"/>
+            <w:vAlign w:val="center"/>
+            <w:hideMark/>
+          </w:tcPr>
+          <w:p>
+            <w:pPr>
+              <w:spacing w:after="0" w:line="240" w:lineRule="auto"/>
+              <w:jc w:val="center"/>
+              <w:rPr>
+                <w:rFonts w:ascii="Times New Roman" w:eastAsia="Times New Roman" w:hAnsi="Times New Roman" w:cs="Times New Roman"/>
+                <w:b/>
+                <w:bCs/>
+                <w:color w:val="000000"/>
+                <w:sz w:val="20"/>
+                <w:szCs w:val="20"/>
+                <w:lang w:eastAsia="es-CO"/>
+              </w:rPr>
+            </w:pPr>
+            <w:r>
+              <w:rPr>
+                <w:rFonts w:ascii="Times New Roman" w:eastAsia="Times New Roman" w:hAnsi="Times New Roman" w:cs="Times New Roman"/>
+                <w:b/>
+                <w:bCs/>
+                <w:color w:val="000000"/>
+                <w:sz w:val="20"/>
+                <w:szCs w:val="20"/>
+                <w:lang w:eastAsia="es-CO"/>
+              </w:rPr>
+              <w:t>Mínimo</w:t>
+            </w:r>
+          </w:p>
+        </w:tc>
+        <w:tc>
+          <w:tcPr>
+            <w:tcW w:w="1200" w:type="dxa"/>
+            <w:tcBorders>
+              <w:top w:val="single" w:sz="4" w:space="0" w:color="auto"/>
+              <w:left w:val="nil"/>
+              <w:bottom w:val="single" w:sz="4" w:space="0" w:color="auto"/>
+              <w:right w:val="single" w:sz="4" w:space="0" w:color="auto"/>
+            </w:tcBorders>
+            <w:shd w:val="clear" w:color="auto" w:fill="auto"/>
+            <w:vAlign w:val="center"/>
+            <w:hideMark/>
+          </w:tcPr>
+          <w:p>
+            <w:pPr>
+              <w:spacing w:after="0" w:line="240" w:lineRule="auto"/>
+              <w:jc w:val="center"/>
+              <w:rPr>
+                <w:rFonts w:ascii="Times New Roman" w:eastAsia="Times New Roman" w:hAnsi="Times New Roman" w:cs="Times New Roman"/>
+                <w:b/>
+                <w:bCs/>
+                <w:color w:val="000000"/>
+                <w:sz w:val="20"/>
+                <w:szCs w:val="20"/>
+                <w:lang w:eastAsia="es-CO"/>
+              </w:rPr>
+            </w:pPr>
+            <w:r>
+              <w:rPr>
+                <w:rFonts w:ascii="Times New Roman" w:eastAsia="Times New Roman" w:hAnsi="Times New Roman" w:cs="Times New Roman"/>
+                <w:b/>
+                <w:bCs/>
+                <w:color w:val="000000"/>
+                <w:sz w:val="20"/>
+                <w:szCs w:val="20"/>
+                <w:lang w:eastAsia="es-CO"/>
+              </w:rPr>
+              <w:t>Media</w:t>
+            </w:r>
+          </w:p>
+        </w:tc>
+        <w:tc>
+          <w:tcPr>
+            <w:tcW w:w="1200" w:type="dxa"/>
+            <w:tcBorders>
+              <w:top w:val="single" w:sz="4" w:space="0" w:color="auto"/>
+              <w:left w:val="nil"/>
+              <w:bottom w:val="single" w:sz="4" w:space="0" w:color="auto"/>
+              <w:right w:val="single" w:sz="4" w:space="0" w:color="auto"/>
+            </w:tcBorders>
+            <w:shd w:val="clear" w:color="auto" w:fill="auto"/>
+            <w:vAlign w:val="center"/>
+            <w:hideMark/>
+          </w:tcPr>
+          <w:p>
+            <w:pPr>
+              <w:spacing w:after="0" w:line="240" w:lineRule="auto"/>
+              <w:jc w:val="center"/>
+              <w:rPr>
+                <w:rFonts w:ascii="Times New Roman" w:eastAsia="Times New Roman" w:hAnsi="Times New Roman" w:cs="Times New Roman"/>
+                <w:b/>
+                <w:bCs/>
+                <w:color w:val="000000"/>
+                <w:sz w:val="20"/>
+                <w:szCs w:val="20"/>
+                <w:lang w:eastAsia="es-CO"/>
+              </w:rPr>
+            </w:pPr>
+            <w:r>
+              <w:rPr>
+                <w:rFonts w:ascii="Times New Roman" w:eastAsia="Times New Roman" w:hAnsi="Times New Roman" w:cs="Times New Roman"/>
+                <w:b/>
+                <w:bCs/>
+                <w:color w:val="000000"/>
+                <w:sz w:val="20"/>
+                <w:szCs w:val="20"/>
+                <w:lang w:eastAsia="es-CO"/>
+              </w:rPr>
+              <w:t>Máximo</w:t>
+            </w:r>
+          </w:p>
+        </w:tc>
+        <w:tc>
+          <w:tcPr>
+            <w:tcW w:w="1200" w:type="dxa"/>
+            <w:tcBorders>
+              <w:top w:val="single" w:sz="4" w:space="0" w:color="auto"/>
+              <w:left w:val="nil"/>
+              <w:bottom w:val="single" w:sz="4" w:space="0" w:color="auto"/>
+              <w:right w:val="single" w:sz="4" w:space="0" w:color="auto"/>
+            </w:tcBorders>
+            <w:shd w:val="clear" w:color="auto" w:fill="auto"/>
+            <w:vAlign w:val="center"/>
+            <w:hideMark/>
+          </w:tcPr>
+          <w:p>
+            <w:pPr>
+              <w:spacing w:after="0" w:line="240" w:lineRule="auto"/>
+              <w:jc w:val="center"/>
+              <w:rPr>
+                <w:rFonts w:ascii="Times New Roman" w:eastAsia="Times New Roman" w:hAnsi="Times New Roman" w:cs="Times New Roman"/>
+                <w:b/>
+                <w:bCs/>
+                <w:color w:val="000000"/>
+                <w:sz w:val="20"/>
+                <w:szCs w:val="20"/>
+                <w:lang w:eastAsia="es-CO"/>
+              </w:rPr>
+            </w:pPr>
+            <w:r>
+              <w:rPr>
+                <w:rFonts w:ascii="Times New Roman" w:eastAsia="Times New Roman" w:hAnsi="Times New Roman" w:cs="Times New Roman"/>
+                <w:b/>
+                <w:bCs/>
+                <w:color w:val="000000"/>
+                <w:sz w:val="20"/>
+                <w:szCs w:val="20"/>
+                <w:lang w:eastAsia="es-CO"/>
+              </w:rPr>
+              <w:t>Moda</w:t>
+            </w:r>
+          </w:p>
+        </w:tc>
+      </w:tr>
+      <w:tr>
+        <w:trPr>
+          <w:trHeight w:val="300"/>
+          <w:jc w:val="center"/>
+        </w:trPr>
+        <w:tc>
+          <w:tcPr>
+            <w:tcW w:w="2180" w:type="dxa"/>
+            <w:tcBorders>
+              <w:top w:val="nil"/>
+              <w:left w:val="single" w:sz="4" w:space="0" w:color="auto"/>
+              <w:bottom w:val="single" w:sz="4" w:space="0" w:color="auto"/>
+              <w:right w:val="single" w:sz="4" w:space="0" w:color="auto"/>
+            </w:tcBorders>
+            <w:shd w:val="clear" w:color="auto" w:fill="auto"/>
+            <w:noWrap/>
+            <w:vAlign w:val="bottom"/>
+            <w:hideMark/>
+          </w:tcPr>
+          <w:p>
+            <w:pPr>
+              <w:spacing w:after="0" w:line="240" w:lineRule="auto"/>
+              <w:rPr>
+                <w:rFonts w:ascii="Times New Roman" w:eastAsia="Times New Roman" w:hAnsi="Times New Roman" w:cs="Times New Roman"/>
+                <w:b/>
+                <w:bCs/>
+                <w:color w:val="000000"/>
+                <w:sz w:val="20"/>
+                <w:szCs w:val="20"/>
+                <w:lang w:eastAsia="es-CO"/>
+              </w:rPr>
+            </w:pPr>
+            <w:r>
+              <w:rPr>
+                <w:rFonts w:ascii="Times New Roman" w:eastAsia="Times New Roman" w:hAnsi="Times New Roman" w:cs="Times New Roman"/>
+                <w:b/>
+                <w:bCs/>
+                <w:color w:val="000000"/>
+                <w:sz w:val="20"/>
+                <w:szCs w:val="20"/>
+                <w:lang w:eastAsia="es-CO"/>
+              </w:rPr>
+              <w:t>TRM</w:t>
+            </w:r>
+          </w:p>
+        </w:tc>
+        <w:tc>
+          <w:tcPr>
+            <w:tcW w:w="1200" w:type="dxa"/>
+            <w:tcBorders>
+              <w:top w:val="nil"/>
+              <w:left w:val="nil"/>
+              <w:bottom w:val="single" w:sz="4" w:space="0" w:color="auto"/>
+              <w:right w:val="single" w:sz="4" w:space="0" w:color="auto"/>
+            </w:tcBorders>
+            <w:shd w:val="clear" w:color="auto" w:fill="auto"/>
+            <w:noWrap/>
+            <w:vAlign w:val="bottom"/>
+            <w:hideMark/>
+          </w:tcPr>
+          <w:p>
+            <w:pPr>
+              <w:spacing w:after="0" w:line="240" w:lineRule="auto"/>
+              <w:jc w:val="right"/>
+              <w:rPr>
+                <w:rFonts w:ascii="Times New Roman" w:eastAsia="Times New Roman" w:hAnsi="Times New Roman" w:cs="Times New Roman"/>
+                <w:color w:val="000000"/>
+                <w:sz w:val="20"/>
+                <w:szCs w:val="20"/>
+                <w:lang w:eastAsia="es-CO"/>
+              </w:rPr>
+            </w:pPr>
+            <w:r>
+              <w:rPr>
+                <w:rFonts w:ascii="Times New Roman" w:eastAsia="Times New Roman" w:hAnsi="Times New Roman" w:cs="Times New Roman"/>
+                <w:color w:val="000000"/>
+                <w:sz w:val="20"/>
+                <w:szCs w:val="20"/>
+                <w:lang w:eastAsia="es-CO"/>
+              </w:rPr>
+              <w:t>1624,41</w:t>
+            </w:r>
+          </w:p>
+        </w:tc>
+        <w:tc>
+          <w:tcPr>
+            <w:tcW w:w="1200" w:type="dxa"/>
+            <w:tcBorders>
+              <w:top w:val="nil"/>
+              <w:left w:val="nil"/>
+              <w:bottom w:val="single" w:sz="4" w:space="0" w:color="auto"/>
+              <w:right w:val="single" w:sz="4" w:space="0" w:color="auto"/>
+            </w:tcBorders>
+            <w:shd w:val="clear" w:color="auto" w:fill="auto"/>
+            <w:noWrap/>
+            <w:vAlign w:val="bottom"/>
+            <w:hideMark/>
+          </w:tcPr>
+          <w:p>
+            <w:pPr>
+              <w:spacing w:after="0" w:line="240" w:lineRule="auto"/>
+              <w:jc w:val="right"/>
+              <w:rPr>
+                <w:rFonts w:ascii="Times New Roman" w:eastAsia="Times New Roman" w:hAnsi="Times New Roman" w:cs="Times New Roman"/>
+                <w:color w:val="000000"/>
+                <w:sz w:val="20"/>
+                <w:szCs w:val="20"/>
+                <w:lang w:eastAsia="es-CO"/>
+              </w:rPr>
+            </w:pPr>
+            <w:r>
+              <w:rPr>
+                <w:rFonts w:ascii="Times New Roman" w:eastAsia="Times New Roman" w:hAnsi="Times New Roman" w:cs="Times New Roman"/>
+                <w:color w:val="000000"/>
+                <w:sz w:val="20"/>
+                <w:szCs w:val="20"/>
+                <w:lang w:eastAsia="es-CO"/>
+              </w:rPr>
+              <w:t>2536,017</w:t>
+            </w:r>
+          </w:p>
+        </w:tc>
+        <w:tc>
+          <w:tcPr>
+            <w:tcW w:w="1200" w:type="dxa"/>
+            <w:tcBorders>
+              <w:top w:val="nil"/>
+              <w:left w:val="nil"/>
+              <w:bottom w:val="single" w:sz="4" w:space="0" w:color="auto"/>
+              <w:right w:val="single" w:sz="4" w:space="0" w:color="auto"/>
+            </w:tcBorders>
+            <w:shd w:val="clear" w:color="auto" w:fill="auto"/>
+            <w:noWrap/>
+            <w:vAlign w:val="bottom"/>
+            <w:hideMark/>
+          </w:tcPr>
+          <w:p>
+            <w:pPr>
+              <w:spacing w:after="0" w:line="240" w:lineRule="auto"/>
+              <w:jc w:val="right"/>
+              <w:rPr>
+                <w:rFonts w:ascii="Times New Roman" w:eastAsia="Times New Roman" w:hAnsi="Times New Roman" w:cs="Times New Roman"/>
+                <w:color w:val="000000"/>
+                <w:sz w:val="20"/>
+                <w:szCs w:val="20"/>
+                <w:lang w:eastAsia="es-CO"/>
+              </w:rPr>
+            </w:pPr>
+            <w:r>
+              <w:rPr>
+                <w:rFonts w:ascii="Times New Roman" w:eastAsia="Times New Roman" w:hAnsi="Times New Roman" w:cs="Times New Roman"/>
+                <w:color w:val="000000"/>
+                <w:sz w:val="20"/>
+                <w:szCs w:val="20"/>
+                <w:lang w:eastAsia="es-CO"/>
+              </w:rPr>
+              <w:t>4153,91</w:t>
+            </w:r>
+          </w:p>
+        </w:tc>
+        <w:tc>
+          <w:tcPr>
+            <w:tcW w:w="1200" w:type="dxa"/>
+            <w:tcBorders>
+              <w:top w:val="nil"/>
+              <w:left w:val="nil"/>
+              <w:bottom w:val="single" w:sz="4" w:space="0" w:color="auto"/>
+              <w:right w:val="single" w:sz="4" w:space="0" w:color="auto"/>
+            </w:tcBorders>
+            <w:shd w:val="clear" w:color="auto" w:fill="auto"/>
+            <w:noWrap/>
+            <w:vAlign w:val="bottom"/>
+            <w:hideMark/>
+          </w:tcPr>
+          <w:p>
+            <w:pPr>
+              <w:spacing w:after="0" w:line="240" w:lineRule="auto"/>
+              <w:jc w:val="right"/>
+              <w:rPr>
+                <w:rFonts w:ascii="Times New Roman" w:eastAsia="Times New Roman" w:hAnsi="Times New Roman" w:cs="Times New Roman"/>
+                <w:color w:val="000000"/>
+                <w:sz w:val="20"/>
+                <w:szCs w:val="20"/>
+                <w:lang w:eastAsia="es-CO"/>
+              </w:rPr>
+            </w:pPr>
+            <w:r>
+              <w:rPr>
+                <w:rFonts w:ascii="Times New Roman" w:eastAsia="Times New Roman" w:hAnsi="Times New Roman" w:cs="Times New Roman"/>
+                <w:color w:val="000000"/>
+                <w:sz w:val="20"/>
+                <w:szCs w:val="20"/>
+                <w:lang w:eastAsia="es-CO"/>
+              </w:rPr>
+              <w:t>1907,06</w:t>
+            </w:r>
+          </w:p>
+        </w:tc>
+      </w:tr>
+      <w:tr>
+        <w:trPr>
+          <w:trHeight w:val="300"/>
+          <w:jc w:val="center"/>
+        </w:trPr>
+        <w:tc>
+          <w:tcPr>
+            <w:tcW w:w="2180" w:type="dxa"/>
+            <w:tcBorders>
+              <w:top w:val="nil"/>
+              <w:left w:val="single" w:sz="4" w:space="0" w:color="auto"/>
+              <w:bottom w:val="single" w:sz="4" w:space="0" w:color="auto"/>
+              <w:right w:val="single" w:sz="4" w:space="0" w:color="auto"/>
+            </w:tcBorders>
+            <w:shd w:val="clear" w:color="auto" w:fill="auto"/>
+            <w:noWrap/>
+            <w:vAlign w:val="bottom"/>
+            <w:hideMark/>
+          </w:tcPr>
+          <w:p>
+            <w:pPr>
+              <w:spacing w:after="0" w:line="240" w:lineRule="auto"/>
+              <w:rPr>
+                <w:rFonts w:ascii="Times New Roman" w:eastAsia="Times New Roman" w:hAnsi="Times New Roman" w:cs="Times New Roman"/>
+                <w:b/>
+                <w:bCs/>
+                <w:color w:val="000000"/>
+                <w:sz w:val="20"/>
+                <w:szCs w:val="20"/>
+                <w:lang w:eastAsia="es-CO"/>
+              </w:rPr>
+            </w:pPr>
+            <w:r>
+              <w:rPr>
+                <w:rFonts w:ascii="Times New Roman" w:eastAsia="Times New Roman" w:hAnsi="Times New Roman" w:cs="Times New Roman"/>
+                <w:b/>
+                <w:bCs/>
+                <w:color w:val="000000"/>
+                <w:sz w:val="20"/>
+                <w:szCs w:val="20"/>
+                <w:lang w:eastAsia="es-CO"/>
+              </w:rPr>
+              <w:t>Aportes Totales</w:t>
+            </w:r>
+          </w:p>
+        </w:tc>
+        <w:tc>
+          <w:tcPr>
+            <w:tcW w:w="1200" w:type="dxa"/>
+            <w:tcBorders>
+              <w:top w:val="nil"/>
+              <w:left w:val="nil"/>
+              <w:bottom w:val="single" w:sz="4" w:space="0" w:color="auto"/>
+              <w:right w:val="single" w:sz="4" w:space="0" w:color="auto"/>
+            </w:tcBorders>
+            <w:shd w:val="clear" w:color="auto" w:fill="auto"/>
+            <w:noWrap/>
+            <w:vAlign w:val="bottom"/>
+            <w:hideMark/>
+          </w:tcPr>
+          <w:p>
+            <w:pPr>
+              <w:spacing w:after="0" w:line="240" w:lineRule="auto"/>
+              <w:jc w:val="right"/>
+              <w:rPr>
+                <w:rFonts w:ascii="Times New Roman" w:eastAsia="Times New Roman" w:hAnsi="Times New Roman" w:cs="Times New Roman"/>
+                <w:color w:val="000000"/>
+                <w:sz w:val="20"/>
+                <w:szCs w:val="20"/>
+                <w:lang w:eastAsia="es-CO"/>
+              </w:rPr>
+            </w:pPr>
+            <w:r>
+              <w:rPr>
+                <w:rFonts w:ascii="Times New Roman" w:eastAsia="Times New Roman" w:hAnsi="Times New Roman" w:cs="Times New Roman"/>
+                <w:color w:val="000000"/>
+                <w:sz w:val="20"/>
+                <w:szCs w:val="20"/>
+                <w:lang w:eastAsia="es-CO"/>
+              </w:rPr>
+              <w:t>25253400</w:t>
+            </w:r>
+          </w:p>
+        </w:tc>
+        <w:tc>
+          <w:tcPr>
+            <w:tcW w:w="1200" w:type="dxa"/>
+            <w:tcBorders>
+              <w:top w:val="nil"/>
+              <w:left w:val="nil"/>
+              <w:bottom w:val="single" w:sz="4" w:space="0" w:color="auto"/>
+              <w:right w:val="single" w:sz="4" w:space="0" w:color="auto"/>
+            </w:tcBorders>
+            <w:shd w:val="clear" w:color="auto" w:fill="auto"/>
+            <w:noWrap/>
+            <w:vAlign w:val="bottom"/>
+            <w:hideMark/>
+          </w:tcPr>
+          <w:p>
+            <w:pPr>
+              <w:spacing w:after="0" w:line="240" w:lineRule="auto"/>
+              <w:jc w:val="right"/>
+              <w:rPr>
+                <w:rFonts w:ascii="Times New Roman" w:eastAsia="Times New Roman" w:hAnsi="Times New Roman" w:cs="Times New Roman"/>
+                <w:color w:val="000000"/>
+                <w:sz w:val="20"/>
+                <w:szCs w:val="20"/>
+                <w:lang w:eastAsia="es-CO"/>
+              </w:rPr>
+            </w:pPr>
+            <w:r>
+              <w:rPr>
+                <w:rFonts w:ascii="Times New Roman" w:eastAsia="Times New Roman" w:hAnsi="Times New Roman" w:cs="Times New Roman"/>
+                <w:color w:val="000000"/>
+                <w:sz w:val="20"/>
+                <w:szCs w:val="20"/>
+                <w:lang w:eastAsia="es-CO"/>
+              </w:rPr>
+              <w:t>142961979</w:t>
+            </w:r>
+          </w:p>
+        </w:tc>
+        <w:tc>
+          <w:tcPr>
+            <w:tcW w:w="1200" w:type="dxa"/>
+            <w:tcBorders>
+              <w:top w:val="nil"/>
+              <w:left w:val="nil"/>
+              <w:bottom w:val="single" w:sz="4" w:space="0" w:color="auto"/>
+              <w:right w:val="single" w:sz="4" w:space="0" w:color="auto"/>
+            </w:tcBorders>
+            <w:shd w:val="clear" w:color="auto" w:fill="auto"/>
+            <w:noWrap/>
+            <w:vAlign w:val="bottom"/>
+            <w:hideMark/>
+          </w:tcPr>
+          <w:p>
+            <w:pPr>
+              <w:spacing w:after="0" w:line="240" w:lineRule="auto"/>
+              <w:jc w:val="right"/>
+              <w:rPr>
+                <w:rFonts w:ascii="Times New Roman" w:eastAsia="Times New Roman" w:hAnsi="Times New Roman" w:cs="Times New Roman"/>
+                <w:color w:val="000000"/>
+                <w:sz w:val="20"/>
+                <w:szCs w:val="20"/>
+                <w:lang w:eastAsia="es-CO"/>
+              </w:rPr>
+            </w:pPr>
+            <w:r>
+              <w:rPr>
+                <w:rFonts w:ascii="Times New Roman" w:eastAsia="Times New Roman" w:hAnsi="Times New Roman" w:cs="Times New Roman"/>
+                <w:color w:val="000000"/>
+                <w:sz w:val="20"/>
+                <w:szCs w:val="20"/>
+                <w:lang w:eastAsia="es-CO"/>
+              </w:rPr>
+              <w:t>591245300</w:t>
+            </w:r>
+          </w:p>
+        </w:tc>
+        <w:tc>
+          <w:tcPr>
+            <w:tcW w:w="1200" w:type="dxa"/>
+            <w:tcBorders>
+              <w:top w:val="nil"/>
+              <w:left w:val="nil"/>
+              <w:bottom w:val="single" w:sz="4" w:space="0" w:color="auto"/>
+              <w:right w:val="single" w:sz="4" w:space="0" w:color="auto"/>
+            </w:tcBorders>
+            <w:shd w:val="clear" w:color="auto" w:fill="auto"/>
+            <w:noWrap/>
+            <w:vAlign w:val="bottom"/>
+            <w:hideMark/>
+          </w:tcPr>
+          <w:p>
+            <w:pPr>
+              <w:spacing w:after="0" w:line="240" w:lineRule="auto"/>
+              <w:jc w:val="right"/>
+              <w:rPr>
+                <w:rFonts w:ascii="Times New Roman" w:eastAsia="Times New Roman" w:hAnsi="Times New Roman" w:cs="Times New Roman"/>
+                <w:color w:val="000000"/>
+                <w:sz w:val="20"/>
+                <w:szCs w:val="20"/>
+                <w:lang w:eastAsia="es-CO"/>
+              </w:rPr>
+            </w:pPr>
+            <w:r>
+              <w:rPr>
+                <w:rFonts w:ascii="Times New Roman" w:eastAsia="Times New Roman" w:hAnsi="Times New Roman" w:cs="Times New Roman"/>
+                <w:color w:val="000000"/>
+                <w:sz w:val="20"/>
+                <w:szCs w:val="20"/>
+                <w:lang w:eastAsia="es-CO"/>
+              </w:rPr>
+              <w:t>82310700</w:t>
+            </w:r>
+          </w:p>
+        </w:tc>
+      </w:tr>
+      <w:tr>
+        <w:trPr>
+          <w:trHeight w:val="300"/>
+          <w:jc w:val="center"/>
+        </w:trPr>
+        <w:tc>
+          <w:tcPr>
+            <w:tcW w:w="2180" w:type="dxa"/>
+            <w:tcBorders>
+              <w:top w:val="nil"/>
+              <w:left w:val="single" w:sz="4" w:space="0" w:color="auto"/>
+              <w:bottom w:val="single" w:sz="4" w:space="0" w:color="auto"/>
+              <w:right w:val="single" w:sz="4" w:space="0" w:color="auto"/>
+            </w:tcBorders>
+            <w:shd w:val="clear" w:color="auto" w:fill="auto"/>
+            <w:noWrap/>
+            <w:vAlign w:val="bottom"/>
+            <w:hideMark/>
+          </w:tcPr>
+          <w:p>
+            <w:pPr>
+              <w:spacing w:after="0" w:line="240" w:lineRule="auto"/>
+              <w:rPr>
+                <w:rFonts w:ascii="Times New Roman" w:eastAsia="Times New Roman" w:hAnsi="Times New Roman" w:cs="Times New Roman"/>
+                <w:b/>
+                <w:bCs/>
+                <w:color w:val="000000"/>
+                <w:sz w:val="20"/>
+                <w:szCs w:val="20"/>
+                <w:lang w:eastAsia="es-CO"/>
+              </w:rPr>
+            </w:pPr>
+            <w:r>
+              <w:rPr>
+                <w:rFonts w:ascii="Times New Roman" w:eastAsia="Times New Roman" w:hAnsi="Times New Roman" w:cs="Times New Roman"/>
+                <w:b/>
+                <w:bCs/>
+                <w:color w:val="000000"/>
+                <w:sz w:val="20"/>
+                <w:szCs w:val="20"/>
+                <w:lang w:eastAsia="es-CO"/>
+              </w:rPr>
+              <w:t>ONI</w:t>
+            </w:r>
+          </w:p>
+        </w:tc>
+        <w:tc>
+          <w:tcPr>
+            <w:tcW w:w="1200" w:type="dxa"/>
+            <w:tcBorders>
+              <w:top w:val="nil"/>
+              <w:left w:val="nil"/>
+              <w:bottom w:val="single" w:sz="4" w:space="0" w:color="auto"/>
+              <w:right w:val="single" w:sz="4" w:space="0" w:color="auto"/>
+            </w:tcBorders>
+            <w:shd w:val="clear" w:color="auto" w:fill="auto"/>
+            <w:noWrap/>
+            <w:vAlign w:val="bottom"/>
+            <w:hideMark/>
+          </w:tcPr>
+          <w:p>
+            <w:pPr>
+              <w:spacing w:after="0" w:line="240" w:lineRule="auto"/>
+              <w:jc w:val="right"/>
+              <w:rPr>
+                <w:rFonts w:ascii="Times New Roman" w:eastAsia="Times New Roman" w:hAnsi="Times New Roman" w:cs="Times New Roman"/>
+                <w:color w:val="000000"/>
+                <w:sz w:val="20"/>
+                <w:szCs w:val="20"/>
+                <w:lang w:eastAsia="es-CO"/>
+              </w:rPr>
+            </w:pPr>
+            <w:r>
+              <w:rPr>
+                <w:rFonts w:ascii="Times New Roman" w:eastAsia="Times New Roman" w:hAnsi="Times New Roman" w:cs="Times New Roman"/>
+                <w:color w:val="000000"/>
+                <w:sz w:val="20"/>
+                <w:szCs w:val="20"/>
+                <w:lang w:eastAsia="es-CO"/>
+              </w:rPr>
+              <w:t>-1,7</w:t>
+            </w:r>
+          </w:p>
+        </w:tc>
+        <w:tc>
+          <w:tcPr>
+            <w:tcW w:w="1200" w:type="dxa"/>
+            <w:tcBorders>
+              <w:top w:val="nil"/>
+              <w:left w:val="nil"/>
+              <w:bottom w:val="single" w:sz="4" w:space="0" w:color="auto"/>
+              <w:right w:val="single" w:sz="4" w:space="0" w:color="auto"/>
+            </w:tcBorders>
+            <w:shd w:val="clear" w:color="auto" w:fill="auto"/>
+            <w:noWrap/>
+            <w:vAlign w:val="bottom"/>
+            <w:hideMark/>
+          </w:tcPr>
+          <w:p>
+            <w:pPr>
+              <w:spacing w:after="0" w:line="240" w:lineRule="auto"/>
+              <w:jc w:val="right"/>
+              <w:rPr>
+                <w:rFonts w:ascii="Times New Roman" w:eastAsia="Times New Roman" w:hAnsi="Times New Roman" w:cs="Times New Roman"/>
+                <w:color w:val="000000"/>
+                <w:sz w:val="20"/>
+                <w:szCs w:val="20"/>
+                <w:lang w:eastAsia="es-CO"/>
+              </w:rPr>
+            </w:pPr>
+            <w:r>
+              <w:rPr>
+                <w:rFonts w:ascii="Times New Roman" w:eastAsia="Times New Roman" w:hAnsi="Times New Roman" w:cs="Times New Roman"/>
+                <w:color w:val="000000"/>
+                <w:sz w:val="20"/>
+                <w:szCs w:val="20"/>
+                <w:lang w:eastAsia="es-CO"/>
+              </w:rPr>
+              <w:t>-0,09062918</w:t>
+            </w:r>
+          </w:p>
+        </w:tc>
+        <w:tc>
+          <w:tcPr>
+            <w:tcW w:w="1200" w:type="dxa"/>
+            <w:tcBorders>
+              <w:top w:val="nil"/>
+              <w:left w:val="nil"/>
+              <w:bottom w:val="single" w:sz="4" w:space="0" w:color="auto"/>
+              <w:right w:val="single" w:sz="4" w:space="0" w:color="auto"/>
+            </w:tcBorders>
+            <w:shd w:val="clear" w:color="auto" w:fill="auto"/>
+            <w:noWrap/>
+            <w:vAlign w:val="bottom"/>
+            <w:hideMark/>
+          </w:tcPr>
+          <w:p>
+            <w:pPr>
+              <w:spacing w:after="0" w:line="240" w:lineRule="auto"/>
+              <w:jc w:val="right"/>
+              <w:rPr>
+                <w:rFonts w:ascii="Times New Roman" w:eastAsia="Times New Roman" w:hAnsi="Times New Roman" w:cs="Times New Roman"/>
+                <w:color w:val="000000"/>
+                <w:sz w:val="20"/>
+                <w:szCs w:val="20"/>
+                <w:lang w:eastAsia="es-CO"/>
+              </w:rPr>
+            </w:pPr>
+            <w:r>
+              <w:rPr>
+                <w:rFonts w:ascii="Times New Roman" w:eastAsia="Times New Roman" w:hAnsi="Times New Roman" w:cs="Times New Roman"/>
+                <w:color w:val="000000"/>
+                <w:sz w:val="20"/>
+                <w:szCs w:val="20"/>
+                <w:lang w:eastAsia="es-CO"/>
+              </w:rPr>
+              <w:t>2,6</w:t>
+            </w:r>
+          </w:p>
+        </w:tc>
+        <w:tc>
+          <w:tcPr>
+            <w:tcW w:w="1200" w:type="dxa"/>
+            <w:tcBorders>
+              <w:top w:val="nil"/>
+              <w:left w:val="nil"/>
+              <w:bottom w:val="single" w:sz="4" w:space="0" w:color="auto"/>
+              <w:right w:val="single" w:sz="4" w:space="0" w:color="auto"/>
+            </w:tcBorders>
+            <w:shd w:val="clear" w:color="auto" w:fill="auto"/>
+            <w:noWrap/>
+            <w:vAlign w:val="bottom"/>
+            <w:hideMark/>
+          </w:tcPr>
+          <w:p>
+            <w:pPr>
+              <w:spacing w:after="0" w:line="240" w:lineRule="auto"/>
+              <w:jc w:val="right"/>
+              <w:rPr>
+                <w:rFonts w:ascii="Times New Roman" w:eastAsia="Times New Roman" w:hAnsi="Times New Roman" w:cs="Times New Roman"/>
+                <w:color w:val="000000"/>
+                <w:sz w:val="20"/>
+                <w:szCs w:val="20"/>
+                <w:lang w:eastAsia="es-CO"/>
+              </w:rPr>
+            </w:pPr>
+            <w:r>
+              <w:rPr>
+                <w:rFonts w:ascii="Times New Roman" w:eastAsia="Times New Roman" w:hAnsi="Times New Roman" w:cs="Times New Roman"/>
+                <w:color w:val="000000"/>
+                <w:sz w:val="20"/>
+                <w:szCs w:val="20"/>
+                <w:lang w:eastAsia="es-CO"/>
+              </w:rPr>
+              <w:t>-0,3</w:t>
+            </w:r>
+          </w:p>
+        </w:tc>
+      </w:tr>
+    </w:tbl>
+    <w:p>
+      <w:pPr>
+        <w:tabs>
+          <w:tab w:val="left" w:pos="708"/>
+          <w:tab w:val="left" w:pos="1416"/>
+          <w:tab w:val="left" w:pos="2326"/>
+        </w:tabs>
+        <w:jc w:val="both"/>
+        <w:rPr>
+          <w:rFonts w:ascii="Times New Roman" w:hAnsi="Times New Roman" w:cs="Times New Roman"/>
+          <w:b/>
+          <w:sz w:val="26"/>
+          <w:szCs w:val="26"/>
+        </w:rPr>
+      </w:pPr>
+      <w:bookmarkStart w:id="0" w:name="_GoBack"/>
+      <w:bookmarkEnd w:id="0"/>
     </w:p>
     <w:p>
       <w:pPr>
@@ -1767,7 +2632,7 @@
 </file>
 
 <file path=word/numbering.xml><?xml version="1.0" encoding="utf-8"?>
-<w:numbering xmlns:wpc="http://schemas.microsoft.com/office/word/2010/wordprocessingCanvas" xmlns:mc="http://schemas.openxmlformats.org/markup-compatibility/2006" xmlns:o="urn:schemas-microsoft-com:office:office" xmlns:r="http://schemas.openxmlformats.org/officeDocument/2006/relationships" xmlns:m="http://schemas.openxmlformats.org/officeDocument/2006/math" xmlns:v="urn:schemas-microsoft-com:vml" xmlns:wp14="http://schemas.microsoft.com/office/word/2010/wordprocessingDrawing" xmlns:wp="http://schemas.openxmlformats.org/drawingml/2006/wordprocessingDrawing" xmlns:w10="urn:schemas-microsoft-com:office:word" xmlns:w="http://schemas.openxmlformats.org/wordprocessingml/2006/main" xmlns:w14="http://schemas.microsoft.com/office/word/2010/wordml" xmlns:w15="http://schemas.microsoft.com/office/word/2012/wordml" xmlns:wpg="http://schemas.microsoft.com/office/word/2010/wordprocessingGroup" xmlns:wpi="http://schemas.microsoft.com/office/word/2010/wordprocessingInk" xmlns:wne="http://schemas.microsoft.com/office/word/2006/wordml" xmlns:wps="http://schemas.microsoft.com/office/word/2010/wordprocessingShape" mc:Ignorable="w14 w15 wp14">
+<w:numbering xmlns:wpc="http://schemas.microsoft.com/office/word/2010/wordprocessingCanvas" xmlns:cx="http://schemas.microsoft.com/office/drawing/2014/chartex" xmlns:cx1="http://schemas.microsoft.com/office/drawing/2015/9/8/chartex" xmlns:mc="http://schemas.openxmlformats.org/markup-compatibility/2006" xmlns:o="urn:schemas-microsoft-com:office:office" xmlns:r="http://schemas.openxmlformats.org/officeDocument/2006/relationships" xmlns:m="http://schemas.openxmlformats.org/officeDocument/2006/math" xmlns:v="urn:schemas-microsoft-com:vml" xmlns:wp14="http://schemas.microsoft.com/office/word/2010/wordprocessingDrawing" xmlns:wp="http://schemas.openxmlformats.org/drawingml/2006/wordprocessingDrawing" xmlns:w10="urn:schemas-microsoft-com:office:word" xmlns:w="http://schemas.openxmlformats.org/wordprocessingml/2006/main" xmlns:w14="http://schemas.microsoft.com/office/word/2010/wordml" xmlns:w15="http://schemas.microsoft.com/office/word/2012/wordml" xmlns:w16se="http://schemas.microsoft.com/office/word/2015/wordml/symex" xmlns:wpg="http://schemas.microsoft.com/office/word/2010/wordprocessingGroup" xmlns:wpi="http://schemas.microsoft.com/office/word/2010/wordprocessingInk" xmlns:wne="http://schemas.microsoft.com/office/word/2006/wordml" xmlns:wps="http://schemas.microsoft.com/office/word/2010/wordprocessingShape" mc:Ignorable="w14 w15 w16se wp14">
   <w:abstractNum w:abstractNumId="0" w15:restartNumberingAfterBreak="0">
     <w:nsid w:val="0EA86B24"/>
     <w:multiLevelType w:val="hybridMultilevel"/>
@@ -1980,7 +2845,7 @@
 </file>
 
 <file path=word/styles.xml><?xml version="1.0" encoding="utf-8"?>
-<w:styles xmlns:mc="http://schemas.openxmlformats.org/markup-compatibility/2006" xmlns:r="http://schemas.openxmlformats.org/officeDocument/2006/relationships" xmlns:w="http://schemas.openxmlformats.org/wordprocessingml/2006/main" xmlns:w14="http://schemas.microsoft.com/office/word/2010/wordml" xmlns:w15="http://schemas.microsoft.com/office/word/2012/wordml" mc:Ignorable="w14 w15">
+<w:styles xmlns:mc="http://schemas.openxmlformats.org/markup-compatibility/2006" xmlns:r="http://schemas.openxmlformats.org/officeDocument/2006/relationships" xmlns:w="http://schemas.openxmlformats.org/wordprocessingml/2006/main" xmlns:w14="http://schemas.microsoft.com/office/word/2010/wordml" xmlns:w15="http://schemas.microsoft.com/office/word/2012/wordml" xmlns:w16se="http://schemas.microsoft.com/office/word/2015/wordml/symex" mc:Ignorable="w14 w15 w16se">
   <w:docDefaults>
     <w:rPrDefault>
       <w:rPr>

</xml_diff>